<commit_message>
retirada a marcacao de alguns templates
</commit_message>
<xml_diff>
--- a/docassemble/docassemble/brcomeducalegal/data/templates/timbrado-escola-viva.docx
+++ b/docassemble/docassemble/brcomeducalegal/data/templates/timbrado-escola-viva.docx
@@ -223,7 +223,7 @@
       <w:shd w:fill="auto" w:val="clear"/>
       <w:spacing w:after="160" w:before="0" w:line="259" w:lineRule="auto"/>
       <w:ind w:left="3458" w:right="0" w:firstLine="0"/>
-      <w:jc w:val="right"/>
+      <w:jc w:val="left"/>
       <w:rPr>
         <w:rFonts w:ascii="Calibri" w:cs="Calibri" w:eastAsia="Calibri" w:hAnsi="Calibri"/>
         <w:b w:val="0"/>
@@ -240,14 +240,22 @@
     </w:pPr>
     <w:r>
       <w:rPr>
-        <w:sz w:val="22"/>
-        <w:szCs w:val="22"/>
-        <w:highlight w:val="white"/>
+        <w:rtl w:val="0"/>
       </w:rPr>
+    </w:r>
+    <w:r>
       <w:drawing>
-        <wp:inline distB="114300" distT="114300" distL="114300" distR="114300">
+        <wp:anchor allowOverlap="1" behindDoc="0" distB="114300" distT="114300" distL="114300" distR="114300" hidden="0" layoutInCell="1" locked="0" relativeHeight="0" simplePos="0">
+          <wp:simplePos x="0" y="0"/>
+          <wp:positionH relativeFrom="column">
+            <wp:posOffset>-200024</wp:posOffset>
+          </wp:positionH>
+          <wp:positionV relativeFrom="paragraph">
+            <wp:posOffset>-114299</wp:posOffset>
+          </wp:positionV>
           <wp:extent cx="836612" cy="669290"/>
           <wp:effectExtent b="0" l="0" r="0" t="0"/>
+          <wp:wrapTopAndBottom distB="114300" distT="114300"/>
           <wp:docPr id="1" name="image1.png"/>
           <a:graphic>
             <a:graphicData uri="http://schemas.openxmlformats.org/drawingml/2006/picture">
@@ -274,13 +282,8 @@
               </pic:pic>
             </a:graphicData>
           </a:graphic>
-        </wp:inline>
+        </wp:anchor>
       </w:drawing>
-    </w:r>
-    <w:r>
-      <w:rPr>
-        <w:rtl w:val="0"/>
-      </w:rPr>
     </w:r>
   </w:p>
 </w:hdr>

</xml_diff>